<commit_message>
Am adaugat versiunea finala a cazurilor de utilizare si a diagramei de cazuri
</commit_message>
<xml_diff>
--- a/Descrierea Cazurilor de Utilizare.docx
+++ b/Descrierea Cazurilor de Utilizare.docx
@@ -1739,6 +1739,8 @@
             <w:r>
               <w:t>carti</w:t>
             </w:r>
+            <w:bookmarkStart w:id="0" w:name="_GoBack"/>
+            <w:bookmarkEnd w:id="0"/>
             <w:proofErr w:type="spellEnd"/>
           </w:p>
           <w:p>
@@ -1967,7 +1969,15 @@
             </w:r>
             <w:proofErr w:type="spellStart"/>
             <w:r>
-              <w:t>fost deja</w:t>
+              <w:t>fost</w:t>
+            </w:r>
+            <w:proofErr w:type="spellEnd"/>
+            <w:r>
+              <w:t xml:space="preserve"> </w:t>
+            </w:r>
+            <w:proofErr w:type="spellStart"/>
+            <w:r>
+              <w:t>deja</w:t>
             </w:r>
             <w:proofErr w:type="spellEnd"/>
             <w:r>
@@ -2539,10 +2549,7 @@
             </w:r>
             <w:proofErr w:type="spellStart"/>
             <w:r>
-              <w:t>un</w:t>
-            </w:r>
-            <w:r>
-              <w:t>ei</w:t>
+              <w:t>unei</w:t>
             </w:r>
             <w:proofErr w:type="spellEnd"/>
             <w:r>
@@ -2554,10 +2561,7 @@
             </w:r>
             <w:proofErr w:type="spellEnd"/>
             <w:r>
-              <w:t xml:space="preserve"> </w:t>
-            </w:r>
-            <w:r>
-              <w:t xml:space="preserve">a </w:t>
+              <w:t xml:space="preserve"> a </w:t>
             </w:r>
             <w:proofErr w:type="spellStart"/>
             <w:r>
@@ -2851,13 +2855,7 @@
             </w:r>
             <w:proofErr w:type="spellEnd"/>
             <w:r>
-              <w:t xml:space="preserve"> </w:t>
-            </w:r>
-            <w:r>
-              <w:t>in</w:t>
-            </w:r>
-            <w:r>
-              <w:t xml:space="preserve"> </w:t>
+              <w:t xml:space="preserve"> in </w:t>
             </w:r>
             <w:proofErr w:type="spellStart"/>
             <w:r>
@@ -3085,8 +3083,6 @@
               </w:pBdr>
               <w:spacing w:after="0" w:line="240" w:lineRule="auto"/>
             </w:pPr>
-            <w:bookmarkStart w:id="0" w:name="_GoBack"/>
-            <w:bookmarkEnd w:id="0"/>
             <w:proofErr w:type="spellStart"/>
             <w:r>
               <w:t>Abonatului</w:t>
@@ -3153,8 +3149,13 @@
               </w:pBdr>
               <w:spacing w:after="0" w:line="240" w:lineRule="auto"/>
             </w:pPr>
-            <w:r>
-              <w:t xml:space="preserve">Abonatul da click </w:t>
+            <w:proofErr w:type="spellStart"/>
+            <w:r>
+              <w:t>Abonatul</w:t>
+            </w:r>
+            <w:proofErr w:type="spellEnd"/>
+            <w:r>
+              <w:t xml:space="preserve"> da click </w:t>
             </w:r>
             <w:proofErr w:type="spellStart"/>
             <w:r>
@@ -3589,7 +3590,19 @@
               <w:rPr>
                 <w:b/>
               </w:rPr>
-              <w:t>Restiuie</w:t>
+              <w:t>Resti</w:t>
+            </w:r>
+            <w:r>
+              <w:rPr>
+                <w:b/>
+              </w:rPr>
+              <w:t>t</w:t>
+            </w:r>
+            <w:r>
+              <w:rPr>
+                <w:b/>
+              </w:rPr>
+              <w:t>uie</w:t>
             </w:r>
             <w:proofErr w:type="spellEnd"/>
             <w:r>

</xml_diff>